<commit_message>
newBlog.php & insertBlog.php added.
</commit_message>
<xml_diff>
--- a/manual.docx
+++ b/manual.docx
@@ -31,9 +31,6 @@
           <w:ilvl w:val="0"/>
           <w:numId w:val="1"/>
         </w:numPr>
-        <w:tabs>
-          <w:tab w:val="left" w:pos="425"/>
-        </w:tabs>
         <w:ind w:left="425" w:leftChars="0" w:hanging="425" w:firstLineChars="0"/>
         <w:rPr>
           <w:rFonts w:hint="default"/>
@@ -662,9 +659,6 @@
           <w:ilvl w:val="0"/>
           <w:numId w:val="1"/>
         </w:numPr>
-        <w:tabs>
-          <w:tab w:val="left" w:pos="425"/>
-        </w:tabs>
         <w:ind w:left="425" w:leftChars="0" w:hanging="425" w:firstLineChars="0"/>
         <w:rPr>
           <w:rFonts w:hint="default"/>
@@ -1087,25 +1081,7 @@
         <w:rPr>
           <w:rFonts w:hint="default"/>
         </w:rPr>
-        <w:t xml:space="preserve">          &lt;h1 class=”title”&gt;&lt;?php echo $blog[‘title’]; ?&gt;&lt;/h1&gt;      </w:t>
-      </w:r>
-      <w:r>
-        <w:rPr>
-          <w:rFonts w:hint="default"/>
-        </w:rPr>
-        <w:t>&lt;!--</w:t>
-      </w:r>
-      <w:r>
-        <w:rPr>
-          <w:rFonts w:hint="default"/>
-        </w:rPr>
-        <w:t xml:space="preserve"> titleを表示</w:t>
-      </w:r>
-      <w:r>
-        <w:rPr>
-          <w:rFonts w:hint="default"/>
-        </w:rPr>
-        <w:t xml:space="preserve">  --&gt;</w:t>
+        <w:t xml:space="preserve">          &lt;h1 class=”title”&gt;&lt;?php echo $blog[‘title’]; ?&gt;&lt;/h1&gt;      &lt;!-- titleを表示  --&gt;</w:t>
       </w:r>
     </w:p>
     <w:p>
@@ -1410,9 +1386,6 @@
           <w:ilvl w:val="0"/>
           <w:numId w:val="1"/>
         </w:numPr>
-        <w:tabs>
-          <w:tab w:val="left" w:pos="425"/>
-        </w:tabs>
         <w:ind w:left="425" w:leftChars="0" w:hanging="425" w:firstLineChars="0"/>
         <w:rPr>
           <w:rFonts w:hint="default"/>
@@ -2289,9 +2262,6 @@
           <w:ilvl w:val="0"/>
           <w:numId w:val="1"/>
         </w:numPr>
-        <w:tabs>
-          <w:tab w:val="left" w:pos="425"/>
-        </w:tabs>
         <w:ind w:left="425" w:leftChars="0" w:hanging="425" w:firstLineChars="0"/>
         <w:rPr>
           <w:rFonts w:hint="default"/>
@@ -2678,9 +2648,6 @@
           <w:ilvl w:val="0"/>
           <w:numId w:val="1"/>
         </w:numPr>
-        <w:tabs>
-          <w:tab w:val="left" w:pos="425"/>
-        </w:tabs>
         <w:ind w:left="425" w:leftChars="0" w:hanging="425" w:firstLineChars="0"/>
         <w:rPr>
           <w:rFonts w:hint="default"/>
@@ -3224,9 +3191,6 @@
           <w:ilvl w:val="0"/>
           <w:numId w:val="1"/>
         </w:numPr>
-        <w:tabs>
-          <w:tab w:val="left" w:pos="425"/>
-        </w:tabs>
         <w:ind w:left="425" w:leftChars="0" w:hanging="425" w:firstLineChars="0"/>
         <w:rPr>
           <w:rFonts w:hint="default"/>
@@ -4142,9 +4106,6 @@
           <w:ilvl w:val="0"/>
           <w:numId w:val="1"/>
         </w:numPr>
-        <w:tabs>
-          <w:tab w:val="left" w:pos="425"/>
-        </w:tabs>
         <w:ind w:left="425" w:leftChars="0" w:hanging="425" w:firstLineChars="0"/>
         <w:rPr>
           <w:rFonts w:hint="default"/>
@@ -5203,22 +5164,6 @@
           <w:lang w:eastAsia="ja-JP"/>
         </w:rPr>
         <w:t>&lt;div class="tag"&gt;タグ：&lt;?php echo h($tag); ?&gt;&lt;/div&gt;</w:t>
-      </w:r>
-    </w:p>
-    <w:p>
-      <w:pPr>
-        <w:pStyle w:val="10"/>
-        <w:rPr>
-          <w:rFonts w:hint="default"/>
-          <w:lang w:eastAsia="ja-JP"/>
-        </w:rPr>
-      </w:pPr>
-      <w:r>
-        <w:rPr>
-          <w:rFonts w:hint="default"/>
-          <w:lang w:eastAsia="ja-JP"/>
-        </w:rPr>
-        <w:t>&lt;div class="message"&gt;&lt;?php echo $msg; ?&gt;&lt;/div&gt;</w:t>
       </w:r>
     </w:p>
     <w:p>
@@ -5389,7 +5334,7 @@
           <w:bCs/>
           <w:lang w:val="en-US" w:eastAsia="ja-JP"/>
         </w:rPr>
-        <w:t>single-page</w:t>
+        <w:t>single-page  clearfix</w:t>
       </w:r>
       <w:r>
         <w:rPr>
@@ -5407,7 +5352,36 @@
           <w:bCs/>
           <w:lang w:val="en-US" w:eastAsia="ja-JP"/>
         </w:rPr>
-        <w:t>&gt;</w:t>
+        <w:t xml:space="preserve">&gt; </w:t>
+      </w:r>
+      <w:r>
+        <w:rPr>
+          <w:rFonts w:hint="eastAsia"/>
+          <w:b w:val="0"/>
+          <w:bCs w:val="0"/>
+          <w:lang w:val="en-US" w:eastAsia="ja-JP"/>
+        </w:rPr>
+        <w:t xml:space="preserve">     &lt;!-- </w:t>
+      </w:r>
+      <w:r>
+        <w:rPr>
+          <w:rFonts w:hint="eastAsia"/>
+          <w:b w:val="0"/>
+          <w:bCs w:val="0"/>
+          <w:sz w:val="18"/>
+          <w:szCs w:val="21"/>
+          <w:lang w:val="en-US" w:eastAsia="ja-JP"/>
+        </w:rPr>
+        <w:t>idをfloatさせるため</w:t>
+      </w:r>
+      <w:r>
+        <w:rPr>
+          <w:rFonts w:hint="eastAsia"/>
+          <w:b w:val="0"/>
+          <w:bCs w:val="0"/>
+          <w:lang w:val="en-US" w:eastAsia="ja-JP"/>
+        </w:rPr>
+        <w:t xml:space="preserve"> --&gt;</w:t>
       </w:r>
     </w:p>
     <w:p>
@@ -5553,29 +5527,6 @@
           <w:lang w:val="en-US" w:eastAsia="ja-JP"/>
         </w:rPr>
         <w:t>&lt;div class="tag"&gt;タグ：&lt;?php echo h($tag); ?&gt;&lt;/div&gt;</w:t>
-      </w:r>
-    </w:p>
-    <w:p>
-      <w:pPr>
-        <w:pStyle w:val="10"/>
-        <w:rPr>
-          <w:rFonts w:hint="default"/>
-          <w:lang w:val="en-US" w:eastAsia="ja-JP"/>
-        </w:rPr>
-      </w:pPr>
-      <w:r>
-        <w:rPr>
-          <w:rFonts w:hint="eastAsia"/>
-          <w:lang w:val="en-US" w:eastAsia="ja-JP"/>
-        </w:rPr>
-        <w:t xml:space="preserve">  </w:t>
-      </w:r>
-      <w:r>
-        <w:rPr>
-          <w:rFonts w:hint="default"/>
-          <w:lang w:val="en-US" w:eastAsia="ja-JP"/>
-        </w:rPr>
-        <w:t>&lt;div class="message"&gt;&lt;?php echo $msg; ?&gt;&lt;/div&gt;</w:t>
       </w:r>
     </w:p>
     <w:p>
@@ -5678,8 +5629,6 @@
         </w:rPr>
         <w:t>.single-page {</w:t>
       </w:r>
-      <w:bookmarkStart w:id="0" w:name="_GoBack"/>
-      <w:bookmarkEnd w:id="0"/>
     </w:p>
     <w:p>
       <w:pPr>
@@ -5701,14 +5650,39 @@
           <w:rFonts w:hint="eastAsia"/>
           <w:lang w:val="en-US" w:eastAsia="ja-JP"/>
         </w:rPr>
-        <w:t>position: relative;</w:t>
-      </w:r>
-      <w:r>
-        <w:rPr>
-          <w:rFonts w:hint="default"/>
-          <w:lang w:eastAsia="ja-JP"/>
-        </w:rPr>
-        <w:t xml:space="preserve">              /* .messageをこの中の右上に表示させる */</w:t>
+        <w:t>width: 610px;</w:t>
+      </w:r>
+    </w:p>
+    <w:p>
+      <w:pPr>
+        <w:pStyle w:val="10"/>
+        <w:rPr>
+          <w:rFonts w:hint="eastAsia"/>
+          <w:lang w:val="en-US" w:eastAsia="ja-JP"/>
+        </w:rPr>
+      </w:pPr>
+      <w:r>
+        <w:rPr>
+          <w:rFonts w:hint="eastAsia"/>
+          <w:lang w:val="en-US" w:eastAsia="ja-JP"/>
+        </w:rPr>
+        <w:t>}</w:t>
+      </w:r>
+    </w:p>
+    <w:p>
+      <w:pPr>
+        <w:pStyle w:val="10"/>
+        <w:rPr>
+          <w:rFonts w:hint="eastAsia"/>
+          <w:lang w:val="en-US" w:eastAsia="ja-JP"/>
+        </w:rPr>
+      </w:pPr>
+      <w:r>
+        <w:rPr>
+          <w:rFonts w:hint="eastAsia"/>
+          <w:lang w:val="en-US" w:eastAsia="ja-JP"/>
+        </w:rPr>
+        <w:t>.single-page h3 {</w:t>
       </w:r>
     </w:p>
     <w:p>
@@ -5731,7 +5705,30 @@
           <w:rFonts w:hint="eastAsia"/>
           <w:lang w:val="en-US" w:eastAsia="ja-JP"/>
         </w:rPr>
-        <w:t>width: 610px;</w:t>
+        <w:t>font-size: 1em;</w:t>
+      </w:r>
+    </w:p>
+    <w:p>
+      <w:pPr>
+        <w:pStyle w:val="10"/>
+        <w:rPr>
+          <w:rFonts w:hint="eastAsia"/>
+          <w:lang w:val="en-US" w:eastAsia="ja-JP"/>
+        </w:rPr>
+      </w:pPr>
+      <w:r>
+        <w:rPr>
+          <w:rFonts w:hint="eastAsia"/>
+          <w:lang w:val="en-US" w:eastAsia="ja-JP"/>
+        </w:rPr>
+        <w:tab/>
+      </w:r>
+      <w:r>
+        <w:rPr>
+          <w:rFonts w:hint="eastAsia"/>
+          <w:lang w:val="en-US" w:eastAsia="ja-JP"/>
+        </w:rPr>
+        <w:t>font-weight: normal;</w:t>
       </w:r>
     </w:p>
     <w:p>
@@ -5763,7 +5760,7 @@
           <w:rFonts w:hint="eastAsia"/>
           <w:lang w:val="en-US" w:eastAsia="ja-JP"/>
         </w:rPr>
-        <w:t>.single-page h3 {</w:t>
+        <w:t>.single-page h1 {</w:t>
       </w:r>
     </w:p>
     <w:p>
@@ -5786,7 +5783,7 @@
           <w:rFonts w:hint="eastAsia"/>
           <w:lang w:val="en-US" w:eastAsia="ja-JP"/>
         </w:rPr>
-        <w:t>font-size: 1em;</w:t>
+        <w:t>width: 600px;</w:t>
       </w:r>
     </w:p>
     <w:p>
@@ -5809,7 +5806,76 @@
           <w:rFonts w:hint="eastAsia"/>
           <w:lang w:val="en-US" w:eastAsia="ja-JP"/>
         </w:rPr>
-        <w:t>font-weight: normal;</w:t>
+        <w:t>font-size: 1.2em;</w:t>
+      </w:r>
+    </w:p>
+    <w:p>
+      <w:pPr>
+        <w:pStyle w:val="10"/>
+        <w:rPr>
+          <w:rFonts w:hint="eastAsia"/>
+          <w:lang w:val="en-US" w:eastAsia="ja-JP"/>
+        </w:rPr>
+      </w:pPr>
+      <w:r>
+        <w:rPr>
+          <w:rFonts w:hint="eastAsia"/>
+          <w:lang w:val="en-US" w:eastAsia="ja-JP"/>
+        </w:rPr>
+        <w:tab/>
+      </w:r>
+      <w:r>
+        <w:rPr>
+          <w:rFonts w:hint="eastAsia"/>
+          <w:lang w:val="en-US" w:eastAsia="ja-JP"/>
+        </w:rPr>
+        <w:t>border-left: solid 10px #aaa;</w:t>
+      </w:r>
+    </w:p>
+    <w:p>
+      <w:pPr>
+        <w:pStyle w:val="10"/>
+        <w:rPr>
+          <w:rFonts w:hint="eastAsia"/>
+          <w:lang w:val="en-US" w:eastAsia="ja-JP"/>
+        </w:rPr>
+      </w:pPr>
+      <w:r>
+        <w:rPr>
+          <w:rFonts w:hint="eastAsia"/>
+          <w:lang w:val="en-US" w:eastAsia="ja-JP"/>
+        </w:rPr>
+        <w:tab/>
+      </w:r>
+      <w:r>
+        <w:rPr>
+          <w:rFonts w:hint="eastAsia"/>
+          <w:lang w:val="en-US" w:eastAsia="ja-JP"/>
+        </w:rPr>
+        <w:t>padding-left: 10px;</w:t>
+      </w:r>
+    </w:p>
+    <w:p>
+      <w:pPr>
+        <w:pStyle w:val="10"/>
+        <w:rPr>
+          <w:rFonts w:hint="eastAsia"/>
+          <w:lang w:val="en-US" w:eastAsia="ja-JP"/>
+        </w:rPr>
+      </w:pPr>
+      <w:r>
+        <w:rPr>
+          <w:rFonts w:hint="eastAsia"/>
+          <w:lang w:val="en-US" w:eastAsia="ja-JP"/>
+        </w:rPr>
+        <w:tab/>
+      </w:r>
+      <w:r>
+        <w:rPr>
+          <w:rFonts w:hint="eastAsia"/>
+          <w:lang w:val="en-US" w:eastAsia="ja-JP"/>
+        </w:rPr>
+        <w:t>margin-bottom: 5px;</w:t>
       </w:r>
     </w:p>
     <w:p>
@@ -5841,7 +5907,7 @@
           <w:rFonts w:hint="eastAsia"/>
           <w:lang w:val="en-US" w:eastAsia="ja-JP"/>
         </w:rPr>
-        <w:t>.single-page h1 {</w:t>
+        <w:t>.single-page .body {</w:t>
       </w:r>
     </w:p>
     <w:p>
@@ -5887,7 +5953,7 @@
           <w:rFonts w:hint="eastAsia"/>
           <w:lang w:val="en-US" w:eastAsia="ja-JP"/>
         </w:rPr>
-        <w:t>font-size: 1.2em;</w:t>
+        <w:t>height: 400px;</w:t>
       </w:r>
     </w:p>
     <w:p>
@@ -5910,7 +5976,7 @@
           <w:rFonts w:hint="eastAsia"/>
           <w:lang w:val="en-US" w:eastAsia="ja-JP"/>
         </w:rPr>
-        <w:t>border-left: solid 10px #aaa;</w:t>
+        <w:t>border: solid 1px #aaa;</w:t>
       </w:r>
     </w:p>
     <w:p>
@@ -5933,7 +5999,39 @@
           <w:rFonts w:hint="eastAsia"/>
           <w:lang w:val="en-US" w:eastAsia="ja-JP"/>
         </w:rPr>
-        <w:t>padding-left: 10px;</w:t>
+        <w:t>margin-bottom: 5px;</w:t>
+      </w:r>
+    </w:p>
+    <w:p>
+      <w:pPr>
+        <w:pStyle w:val="10"/>
+        <w:rPr>
+          <w:rFonts w:hint="eastAsia"/>
+          <w:lang w:val="en-US" w:eastAsia="ja-JP"/>
+        </w:rPr>
+      </w:pPr>
+      <w:r>
+        <w:rPr>
+          <w:rFonts w:hint="eastAsia"/>
+          <w:lang w:val="en-US" w:eastAsia="ja-JP"/>
+        </w:rPr>
+        <w:t>}</w:t>
+      </w:r>
+    </w:p>
+    <w:p>
+      <w:pPr>
+        <w:pStyle w:val="10"/>
+        <w:rPr>
+          <w:rFonts w:hint="eastAsia"/>
+          <w:lang w:val="en-US" w:eastAsia="ja-JP"/>
+        </w:rPr>
+      </w:pPr>
+      <w:r>
+        <w:rPr>
+          <w:rFonts w:hint="eastAsia"/>
+          <w:lang w:val="en-US" w:eastAsia="ja-JP"/>
+        </w:rPr>
+        <w:t>.single-page .date {</w:t>
       </w:r>
     </w:p>
     <w:p>
@@ -5956,7 +6054,7 @@
           <w:rFonts w:hint="eastAsia"/>
           <w:lang w:val="en-US" w:eastAsia="ja-JP"/>
         </w:rPr>
-        <w:t>margin-bottom: 5px;</w:t>
+        <w:t>float: right;</w:t>
       </w:r>
     </w:p>
     <w:p>
@@ -5988,420 +6086,23 @@
           <w:rFonts w:hint="eastAsia"/>
           <w:lang w:val="en-US" w:eastAsia="ja-JP"/>
         </w:rPr>
-        <w:t>.single-page .body {</w:t>
-      </w:r>
-    </w:p>
-    <w:p>
-      <w:pPr>
-        <w:pStyle w:val="10"/>
-        <w:rPr>
-          <w:rFonts w:hint="eastAsia"/>
-          <w:lang w:val="en-US" w:eastAsia="ja-JP"/>
-        </w:rPr>
-      </w:pPr>
-      <w:r>
-        <w:rPr>
-          <w:rFonts w:hint="eastAsia"/>
-          <w:lang w:val="en-US" w:eastAsia="ja-JP"/>
-        </w:rPr>
-        <w:tab/>
-      </w:r>
-      <w:r>
-        <w:rPr>
-          <w:rFonts w:hint="eastAsia"/>
-          <w:lang w:val="en-US" w:eastAsia="ja-JP"/>
-        </w:rPr>
-        <w:t>width: 600px;</w:t>
-      </w:r>
-    </w:p>
-    <w:p>
-      <w:pPr>
-        <w:pStyle w:val="10"/>
-        <w:rPr>
-          <w:rFonts w:hint="eastAsia"/>
-          <w:lang w:val="en-US" w:eastAsia="ja-JP"/>
-        </w:rPr>
-      </w:pPr>
-      <w:r>
-        <w:rPr>
-          <w:rFonts w:hint="eastAsia"/>
-          <w:lang w:val="en-US" w:eastAsia="ja-JP"/>
-        </w:rPr>
-        <w:tab/>
-      </w:r>
-      <w:r>
-        <w:rPr>
-          <w:rFonts w:hint="eastAsia"/>
-          <w:lang w:val="en-US" w:eastAsia="ja-JP"/>
-        </w:rPr>
-        <w:t>height: 400px;</w:t>
-      </w:r>
-    </w:p>
-    <w:p>
-      <w:pPr>
-        <w:pStyle w:val="10"/>
-        <w:rPr>
-          <w:rFonts w:hint="eastAsia"/>
-          <w:lang w:val="en-US" w:eastAsia="ja-JP"/>
-        </w:rPr>
-      </w:pPr>
-      <w:r>
-        <w:rPr>
-          <w:rFonts w:hint="eastAsia"/>
-          <w:lang w:val="en-US" w:eastAsia="ja-JP"/>
-        </w:rPr>
-        <w:tab/>
-      </w:r>
-      <w:r>
-        <w:rPr>
-          <w:rFonts w:hint="eastAsia"/>
-          <w:lang w:val="en-US" w:eastAsia="ja-JP"/>
-        </w:rPr>
-        <w:t>border: solid 1px #aaa;</w:t>
-      </w:r>
-    </w:p>
-    <w:p>
-      <w:pPr>
-        <w:pStyle w:val="10"/>
-        <w:rPr>
-          <w:rFonts w:hint="eastAsia"/>
-          <w:lang w:val="en-US" w:eastAsia="ja-JP"/>
-        </w:rPr>
-      </w:pPr>
-      <w:r>
-        <w:rPr>
-          <w:rFonts w:hint="eastAsia"/>
-          <w:lang w:val="en-US" w:eastAsia="ja-JP"/>
-        </w:rPr>
-        <w:tab/>
-      </w:r>
-      <w:r>
-        <w:rPr>
-          <w:rFonts w:hint="eastAsia"/>
-          <w:lang w:val="en-US" w:eastAsia="ja-JP"/>
-        </w:rPr>
-        <w:t>margin-bottom: 5px;</w:t>
-      </w:r>
-    </w:p>
-    <w:p>
-      <w:pPr>
-        <w:pStyle w:val="10"/>
-        <w:rPr>
-          <w:rFonts w:hint="eastAsia"/>
-          <w:lang w:val="en-US" w:eastAsia="ja-JP"/>
-        </w:rPr>
-      </w:pPr>
-      <w:r>
-        <w:rPr>
-          <w:rFonts w:hint="eastAsia"/>
-          <w:lang w:val="en-US" w:eastAsia="ja-JP"/>
-        </w:rPr>
-        <w:t>}</w:t>
-      </w:r>
-    </w:p>
-    <w:p>
-      <w:pPr>
-        <w:pStyle w:val="10"/>
-        <w:rPr>
-          <w:rFonts w:hint="eastAsia"/>
-          <w:lang w:val="en-US" w:eastAsia="ja-JP"/>
-        </w:rPr>
-      </w:pPr>
-      <w:r>
-        <w:rPr>
-          <w:rFonts w:hint="eastAsia"/>
-          <w:lang w:val="en-US" w:eastAsia="ja-JP"/>
-        </w:rPr>
-        <w:t>.single-page .date {</w:t>
-      </w:r>
-    </w:p>
-    <w:p>
-      <w:pPr>
-        <w:pStyle w:val="10"/>
-        <w:rPr>
-          <w:rFonts w:hint="eastAsia"/>
-          <w:lang w:val="en-US" w:eastAsia="ja-JP"/>
-        </w:rPr>
-      </w:pPr>
-      <w:r>
-        <w:rPr>
-          <w:rFonts w:hint="eastAsia"/>
-          <w:lang w:val="en-US" w:eastAsia="ja-JP"/>
-        </w:rPr>
-        <w:tab/>
-      </w:r>
-      <w:r>
-        <w:rPr>
-          <w:rFonts w:hint="eastAsia"/>
-          <w:lang w:val="en-US" w:eastAsia="ja-JP"/>
-        </w:rPr>
-        <w:t>float: right;</w:t>
-      </w:r>
-    </w:p>
-    <w:p>
-      <w:pPr>
-        <w:pStyle w:val="10"/>
-        <w:rPr>
-          <w:rFonts w:hint="eastAsia"/>
-          <w:lang w:val="en-US" w:eastAsia="ja-JP"/>
-        </w:rPr>
-      </w:pPr>
-      <w:r>
-        <w:rPr>
-          <w:rFonts w:hint="eastAsia"/>
-          <w:lang w:val="en-US" w:eastAsia="ja-JP"/>
-        </w:rPr>
-        <w:t>}</w:t>
-      </w:r>
-    </w:p>
-    <w:p>
-      <w:pPr>
-        <w:pStyle w:val="10"/>
-        <w:rPr>
-          <w:rFonts w:hint="eastAsia"/>
-          <w:lang w:val="en-US" w:eastAsia="ja-JP"/>
-        </w:rPr>
-      </w:pPr>
-      <w:r>
-        <w:rPr>
-          <w:rFonts w:hint="eastAsia"/>
-          <w:lang w:val="en-US" w:eastAsia="ja-JP"/>
-        </w:rPr>
-        <w:t>.single-page .message {</w:t>
-      </w:r>
-      <w:r>
-        <w:rPr>
-          <w:rFonts w:hint="default"/>
-          <w:lang w:eastAsia="ja-JP"/>
-        </w:rPr>
-        <w:t xml:space="preserve">    /* 「登録しました」の文字を.single-pageの右上に表示する  */</w:t>
-      </w:r>
-    </w:p>
-    <w:p>
-      <w:pPr>
-        <w:pStyle w:val="10"/>
-        <w:rPr>
-          <w:rFonts w:hint="eastAsia"/>
-          <w:lang w:val="en-US" w:eastAsia="ja-JP"/>
-        </w:rPr>
-      </w:pPr>
-      <w:r>
-        <w:rPr>
-          <w:sz w:val="21"/>
-        </w:rPr>
-        <mc:AlternateContent>
-          <mc:Choice Requires="wps">
-            <w:drawing>
-              <wp:anchor distT="0" distB="0" distL="114300" distR="114300" simplePos="0" relativeHeight="251659264" behindDoc="0" locked="0" layoutInCell="1" allowOverlap="1">
-                <wp:simplePos x="0" y="0"/>
-                <wp:positionH relativeFrom="column">
-                  <wp:posOffset>1643380</wp:posOffset>
-                </wp:positionH>
-                <wp:positionV relativeFrom="paragraph">
-                  <wp:posOffset>23495</wp:posOffset>
-                </wp:positionV>
-                <wp:extent cx="171450" cy="819150"/>
-                <wp:effectExtent l="0" t="4445" r="19050" b="14605"/>
-                <wp:wrapNone/>
-                <wp:docPr id="14" name="右中括弧 14"/>
-                <wp:cNvGraphicFramePr/>
-                <a:graphic xmlns:a="http://schemas.openxmlformats.org/drawingml/2006/main">
-                  <a:graphicData uri="http://schemas.microsoft.com/office/word/2010/wordprocessingShape">
-                    <wps:wsp>
-                      <wps:cNvSpPr/>
-                      <wps:spPr>
-                        <a:xfrm>
-                          <a:off x="2329180" y="4519295"/>
-                          <a:ext cx="171450" cy="819150"/>
-                        </a:xfrm>
-                        <a:prstGeom prst="rightBrace">
-                          <a:avLst/>
-                        </a:prstGeom>
-                      </wps:spPr>
-                      <wps:style>
-                        <a:lnRef idx="1">
-                          <a:schemeClr val="dk1"/>
-                        </a:lnRef>
-                        <a:fillRef idx="0">
-                          <a:schemeClr val="dk1"/>
-                        </a:fillRef>
-                        <a:effectRef idx="0">
-                          <a:schemeClr val="dk1"/>
-                        </a:effectRef>
-                        <a:fontRef idx="minor">
-                          <a:schemeClr val="tx1"/>
-                        </a:fontRef>
-                      </wps:style>
-                      <wps:bodyPr/>
-                    </wps:wsp>
-                  </a:graphicData>
-                </a:graphic>
-              </wp:anchor>
-            </w:drawing>
-          </mc:Choice>
-          <mc:Fallback>
-            <w:pict>
-              <v:shape id="_x0000_s1026" o:spid="_x0000_s1026" o:spt="88" type="#_x0000_t88" style="position:absolute;left:0pt;margin-left:129.4pt;margin-top:1.85pt;height:64.5pt;width:13.5pt;z-index:251659264;mso-width-relative:page;mso-height-relative:page;" filled="f" stroked="t" coordsize="21600,21600" o:gfxdata="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" adj="376,10800">
-                <v:fill on="f" focussize="0,0"/>
-                <v:stroke color="#4A4A4A [3200]" joinstyle="round"/>
-                <v:imagedata o:title=""/>
-                <o:lock v:ext="edit" aspectratio="f"/>
-              </v:shape>
-            </w:pict>
-          </mc:Fallback>
-        </mc:AlternateContent>
-      </w:r>
-      <w:r>
-        <w:rPr>
-          <w:rFonts w:hint="eastAsia"/>
-          <w:lang w:val="en-US" w:eastAsia="ja-JP"/>
-        </w:rPr>
-        <w:tab/>
-      </w:r>
-      <w:r>
-        <w:rPr>
-          <w:rFonts w:hint="eastAsia"/>
-          <w:lang w:val="en-US" w:eastAsia="ja-JP"/>
-        </w:rPr>
-        <w:t>position: absolute;</w:t>
-      </w:r>
-    </w:p>
-    <w:p>
-      <w:pPr>
-        <w:pStyle w:val="10"/>
-        <w:rPr>
-          <w:rFonts w:hint="eastAsia"/>
-          <w:lang w:val="en-US" w:eastAsia="ja-JP"/>
-        </w:rPr>
-      </w:pPr>
-      <w:r>
-        <w:rPr>
-          <w:rFonts w:hint="eastAsia"/>
-          <w:lang w:val="en-US" w:eastAsia="ja-JP"/>
-        </w:rPr>
-        <w:tab/>
-      </w:r>
-      <w:r>
-        <w:rPr>
-          <w:rFonts w:hint="eastAsia"/>
-          <w:lang w:val="en-US" w:eastAsia="ja-JP"/>
-        </w:rPr>
-        <w:t>top: 0;</w:t>
-      </w:r>
-    </w:p>
-    <w:p>
-      <w:pPr>
-        <w:pStyle w:val="10"/>
-        <w:rPr>
-          <w:rFonts w:hint="eastAsia"/>
-          <w:lang w:val="en-US" w:eastAsia="ja-JP"/>
-        </w:rPr>
-      </w:pPr>
-      <w:r>
-        <w:rPr>
-          <w:sz w:val="21"/>
-        </w:rPr>
-        <mc:AlternateContent>
-          <mc:Choice Requires="wps">
-            <w:drawing>
-              <wp:anchor distT="0" distB="0" distL="114300" distR="114300" simplePos="0" relativeHeight="251658240" behindDoc="0" locked="0" layoutInCell="1" allowOverlap="1">
-                <wp:simplePos x="0" y="0"/>
-                <wp:positionH relativeFrom="column">
-                  <wp:posOffset>1938655</wp:posOffset>
-                </wp:positionH>
-                <wp:positionV relativeFrom="paragraph">
-                  <wp:posOffset>42545</wp:posOffset>
-                </wp:positionV>
-                <wp:extent cx="1895475" cy="885825"/>
-                <wp:effectExtent l="1905" t="4445" r="7620" b="24130"/>
-                <wp:wrapNone/>
-                <wp:docPr id="13" name="← 13"/>
-                <wp:cNvGraphicFramePr/>
-                <a:graphic xmlns:a="http://schemas.openxmlformats.org/drawingml/2006/main">
-                  <a:graphicData uri="http://schemas.microsoft.com/office/word/2010/wordprocessingShape">
-                    <wps:wsp>
-                      <wps:cNvCnPr/>
-                      <wps:spPr>
-                        <a:xfrm>
-                          <a:off x="2672080" y="4986020"/>
-                          <a:ext cx="1895475" cy="885825"/>
-                        </a:xfrm>
-                        <a:prstGeom prst="straightConnector1">
-                          <a:avLst/>
-                        </a:prstGeom>
-                        <a:ln>
-                          <a:tailEnd type="arrow" w="med" len="med"/>
-                        </a:ln>
-                      </wps:spPr>
-                      <wps:style>
-                        <a:lnRef idx="1">
-                          <a:schemeClr val="dk1"/>
-                        </a:lnRef>
-                        <a:fillRef idx="0">
-                          <a:schemeClr val="dk1"/>
-                        </a:fillRef>
-                        <a:effectRef idx="0">
-                          <a:schemeClr val="dk1"/>
-                        </a:effectRef>
-                        <a:fontRef idx="minor">
-                          <a:schemeClr val="tx1"/>
-                        </a:fontRef>
-                      </wps:style>
-                      <wps:bodyPr/>
-                    </wps:wsp>
-                  </a:graphicData>
-                </a:graphic>
-              </wp:anchor>
-            </w:drawing>
-          </mc:Choice>
-          <mc:Fallback>
-            <w:pict>
-              <v:shape id="_x0000_s1026" o:spid="_x0000_s1026" o:spt="32" type="#_x0000_t32" style="position:absolute;left:0pt;margin-left:152.65pt;margin-top:3.35pt;height:69.75pt;width:149.25pt;z-index:251658240;mso-width-relative:page;mso-height-relative:page;" filled="f" stroked="t" coordsize="21600,21600" o:gfxdata="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">
-                <v:fill on="f" focussize="0,0"/>
-                <v:stroke color="#4A4A4A [3200]" joinstyle="round" endarrow="open"/>
-                <v:imagedata o:title=""/>
-                <o:lock v:ext="edit" aspectratio="f"/>
-              </v:shape>
-            </w:pict>
-          </mc:Fallback>
-        </mc:AlternateContent>
-      </w:r>
-      <w:r>
-        <w:rPr>
-          <w:rFonts w:hint="eastAsia"/>
-          <w:lang w:val="en-US" w:eastAsia="ja-JP"/>
-        </w:rPr>
-        <w:tab/>
-      </w:r>
-      <w:r>
-        <w:rPr>
-          <w:rFonts w:hint="eastAsia"/>
-          <w:lang w:val="en-US" w:eastAsia="ja-JP"/>
-        </w:rPr>
-        <w:t>right: 10px;</w:t>
-      </w:r>
-    </w:p>
-    <w:p>
-      <w:pPr>
-        <w:pStyle w:val="10"/>
-        <w:rPr>
-          <w:rFonts w:hint="eastAsia"/>
-          <w:lang w:val="en-US" w:eastAsia="ja-JP"/>
-        </w:rPr>
-      </w:pPr>
-      <w:r>
-        <w:rPr>
-          <w:rFonts w:hint="eastAsia"/>
-          <w:lang w:val="en-US" w:eastAsia="ja-JP"/>
-        </w:rPr>
-        <w:tab/>
-      </w:r>
-      <w:r>
-        <w:rPr>
-          <w:rFonts w:hint="eastAsia"/>
-          <w:lang w:val="en-US" w:eastAsia="ja-JP"/>
-        </w:rPr>
-        <w:t>color: lightgreen;</w:t>
+        <w:t>.single-page  .id {</w:t>
+      </w:r>
+    </w:p>
+    <w:p>
+      <w:pPr>
+        <w:pStyle w:val="10"/>
+        <w:rPr>
+          <w:rFonts w:hint="eastAsia"/>
+          <w:lang w:val="en-US" w:eastAsia="ja-JP"/>
+        </w:rPr>
+      </w:pPr>
+      <w:r>
+        <w:rPr>
+          <w:rFonts w:hint="eastAsia"/>
+          <w:lang w:val="en-US" w:eastAsia="ja-JP"/>
+        </w:rPr>
+        <w:t xml:space="preserve">      float: left;</w:t>
       </w:r>
     </w:p>
     <w:p>
@@ -6451,9 +6152,9 @@
         </w:rPr>
         <w:drawing>
           <wp:inline distT="0" distB="0" distL="114300" distR="114300">
-            <wp:extent cx="3025140" cy="2515235"/>
-            <wp:effectExtent l="12700" t="12700" r="29210" b="24765"/>
-            <wp:docPr id="7" name="図形 7" descr="/home/se-ichi/public_html/php/myblog_genko/img/fig06.pngfig06"/>
+            <wp:extent cx="2842895" cy="2515235"/>
+            <wp:effectExtent l="12700" t="12700" r="20955" b="24765"/>
+            <wp:docPr id="7" name="図形 7" descr="D:\nukayama\v_ubuntu\www\html\myblog_genko\img\fig06.pngfig06"/>
             <wp:cNvGraphicFramePr>
               <a:graphicFrameLocks xmlns:a="http://schemas.openxmlformats.org/drawingml/2006/main" noChangeAspect="1"/>
             </wp:cNvGraphicFramePr>
@@ -6461,7 +6162,7 @@
               <a:graphicData uri="http://schemas.openxmlformats.org/drawingml/2006/picture">
                 <pic:pic xmlns:pic="http://schemas.openxmlformats.org/drawingml/2006/picture">
                   <pic:nvPicPr>
-                    <pic:cNvPr id="7" name="図形 7" descr="/home/se-ichi/public_html/php/myblog_genko/img/fig06.pngfig06"/>
+                    <pic:cNvPr id="7" name="図形 7" descr="D:\nukayama\v_ubuntu\www\html\myblog_genko\img\fig06.pngfig06"/>
                     <pic:cNvPicPr>
                       <a:picLocks noChangeAspect="1"/>
                     </pic:cNvPicPr>
@@ -6476,7 +6177,7 @@
                   <pic:spPr>
                     <a:xfrm>
                       <a:off x="0" y="0"/>
-                      <a:ext cx="3025140" cy="2515235"/>
+                      <a:ext cx="2842895" cy="2515235"/>
                     </a:xfrm>
                     <a:prstGeom prst="rect">
                       <a:avLst/>
@@ -6508,30 +6209,11 @@
     </w:p>
     <w:p>
       <w:pPr>
-        <w:ind w:firstLine="189"/>
-        <w:rPr>
-          <w:rFonts w:hint="default" w:eastAsia="ＭＳ 明朝"/>
-          <w:lang w:eastAsia="ja-JP"/>
-        </w:rPr>
-      </w:pPr>
-      <w:r>
-        <w:rPr>
-          <w:rFonts w:hint="default" w:eastAsia="ＭＳ 明朝"/>
-          <w:lang w:eastAsia="ja-JP"/>
-        </w:rPr>
-        <w:t>ところで、画面表示の部分は、insertBlog.phpで記述したのと同じです。とすると、共通部分を別ファイルに保存して、insertBlog.phpでも、このshowBlog.phpでも、それを読み込むようにすればいい感じです。また、そのほうがメンテナンスもしやすいでしょう。</w:t>
-      </w:r>
-    </w:p>
-    <w:p>
-      <w:pPr>
         <w:pStyle w:val="3"/>
         <w:numPr>
           <w:ilvl w:val="0"/>
           <w:numId w:val="1"/>
         </w:numPr>
-        <w:tabs>
-          <w:tab w:val="left" w:pos="425"/>
-        </w:tabs>
         <w:ind w:left="425" w:leftChars="0" w:hanging="425" w:firstLineChars="0"/>
         <w:rPr>
           <w:rFonts w:hint="default"/>
@@ -6588,14 +6270,13 @@
         </w:rPr>
         <w:t>&lt;?php</w:t>
       </w:r>
-    </w:p>
-    <w:p>
-      <w:pPr>
-        <w:pStyle w:val="10"/>
-        <w:rPr>
-          <w:rFonts w:hint="default"/>
-        </w:rPr>
-      </w:pPr>
+      <w:r>
+        <w:rPr>
+          <w:rFonts w:hint="eastAsia" w:eastAsia="ＭＳ 明朝"/>
+          <w:lang w:val="en-US" w:eastAsia="ja-JP"/>
+        </w:rPr>
+        <w:t xml:space="preserve">  </w:t>
+      </w:r>
       <w:r>
         <w:rPr>
           <w:rFonts w:hint="default"/>
@@ -6624,6 +6305,51 @@
           <w:rFonts w:hint="default"/>
         </w:rPr>
       </w:pPr>
+      <w:bookmarkStart w:id="0" w:name="_GoBack"/>
+    </w:p>
+    <w:bookmarkEnd w:id="0"/>
+    <w:p>
+      <w:pPr>
+        <w:pStyle w:val="10"/>
+        <w:rPr>
+          <w:rFonts w:hint="default"/>
+        </w:rPr>
+      </w:pPr>
+      <w:r>
+        <w:rPr>
+          <w:rFonts w:hint="default"/>
+        </w:rPr>
+        <w:t xml:space="preserve"> require_once('header.php');                 </w:t>
+      </w:r>
+      <w:r>
+        <w:rPr>
+          <w:rFonts w:hint="eastAsia" w:eastAsia="ＭＳ 明朝"/>
+          <w:lang w:val="en-US" w:eastAsia="ja-JP"/>
+        </w:rPr>
+        <w:t xml:space="preserve">         // </w:t>
+      </w:r>
+      <w:r>
+        <w:rPr>
+          <w:rFonts w:hint="default"/>
+        </w:rPr>
+        <w:t xml:space="preserve"> </w:t>
+      </w:r>
+      <w:r>
+        <w:rPr>
+          <w:rFonts w:hint="default"/>
+          <w:sz w:val="18"/>
+          <w:szCs w:val="21"/>
+        </w:rPr>
+        <w:t>ヘッダー部の読み込み</w:t>
+      </w:r>
+    </w:p>
+    <w:p>
+      <w:pPr>
+        <w:pStyle w:val="10"/>
+        <w:rPr>
+          <w:rFonts w:hint="default"/>
+        </w:rPr>
+      </w:pPr>
       <w:r>
         <w:rPr>
           <w:rFonts w:hint="default"/>
@@ -6642,28 +6368,6 @@
         <w:rPr>
           <w:rFonts w:hint="default"/>
         </w:rPr>
-        <w:t>&lt;?php require_once('header.php'); ?&gt;                 &lt;!-- ヘッダー部の読み込み  --&gt;</w:t>
-      </w:r>
-    </w:p>
-    <w:p>
-      <w:pPr>
-        <w:pStyle w:val="10"/>
-        <w:rPr>
-          <w:rFonts w:hint="default"/>
-        </w:rPr>
-      </w:pPr>
-    </w:p>
-    <w:p>
-      <w:pPr>
-        <w:pStyle w:val="10"/>
-        <w:rPr>
-          <w:rFonts w:hint="default"/>
-        </w:rPr>
-      </w:pPr>
-      <w:r>
-        <w:rPr>
-          <w:rFonts w:hint="default"/>
-        </w:rPr>
         <w:t>&lt;h1 class="newBlog-h1"&gt;新規作成&lt;/h1&gt;</w:t>
       </w:r>
     </w:p>
@@ -6678,7 +6382,21 @@
         <w:rPr>
           <w:rFonts w:hint="default"/>
         </w:rPr>
-        <w:t>&lt;form action="" method="post"&gt;                       &lt;!-- action属性はこれから考える --&gt;</w:t>
+        <w:t>&lt;form action="" method="post"&gt;                       &lt;!-- action</w:t>
+      </w:r>
+      <w:r>
+        <w:rPr>
+          <w:rFonts w:hint="default"/>
+          <w:sz w:val="18"/>
+          <w:szCs w:val="21"/>
+        </w:rPr>
+        <w:t>属性はこれから考える</w:t>
+      </w:r>
+      <w:r>
+        <w:rPr>
+          <w:rFonts w:hint="default"/>
+        </w:rPr>
+        <w:t xml:space="preserve"> --&gt;</w:t>
       </w:r>
     </w:p>
     <w:p>
@@ -6706,7 +6424,21 @@
         <w:rPr>
           <w:rFonts w:hint="default"/>
         </w:rPr>
-        <w:t xml:space="preserve">    &lt;input type="text" name="title" id="form-title" required&gt;&lt;br&gt;     &lt;!-- 必須項目 --&gt;</w:t>
+        <w:t xml:space="preserve">    &lt;input type="text" name="title" id="form-title" required&gt;&lt;br&gt;     &lt;!-- </w:t>
+      </w:r>
+      <w:r>
+        <w:rPr>
+          <w:rFonts w:hint="default"/>
+          <w:sz w:val="18"/>
+          <w:szCs w:val="21"/>
+        </w:rPr>
+        <w:t xml:space="preserve">必須項目 </w:t>
+      </w:r>
+      <w:r>
+        <w:rPr>
+          <w:rFonts w:hint="default"/>
+        </w:rPr>
+        <w:t>--&gt;</w:t>
       </w:r>
     </w:p>
     <w:p>
@@ -6748,7 +6480,21 @@
         <w:rPr>
           <w:rFonts w:hint="default"/>
         </w:rPr>
-        <w:t xml:space="preserve">    &lt;textarea name="body" id="form-body" required&gt;&lt;/textarea&gt;&lt;br&gt; &lt;!-- 必須 --&gt;</w:t>
+        <w:t xml:space="preserve">    &lt;textarea name="body" id="form-body" required&gt;&lt;/textarea&gt;&lt;br&gt; &lt;!-- </w:t>
+      </w:r>
+      <w:r>
+        <w:rPr>
+          <w:rFonts w:hint="default"/>
+          <w:sz w:val="18"/>
+          <w:szCs w:val="21"/>
+        </w:rPr>
+        <w:t xml:space="preserve">必須 </w:t>
+      </w:r>
+      <w:r>
+        <w:rPr>
+          <w:rFonts w:hint="default"/>
+        </w:rPr>
+        <w:t>--&gt;</w:t>
       </w:r>
     </w:p>
     <w:p>
@@ -6806,7 +6552,21 @@
         <w:rPr>
           <w:rFonts w:hint="default"/>
         </w:rPr>
-        <w:t xml:space="preserve">                                                                                                                  &lt;!-- 必須 --&gt;</w:t>
+        <w:t xml:space="preserve">                                                                                                                  &lt;!-- </w:t>
+      </w:r>
+      <w:r>
+        <w:rPr>
+          <w:rFonts w:hint="default"/>
+          <w:sz w:val="18"/>
+          <w:szCs w:val="21"/>
+        </w:rPr>
+        <w:t xml:space="preserve">必須 </w:t>
+      </w:r>
+      <w:r>
+        <w:rPr>
+          <w:rFonts w:hint="default"/>
+        </w:rPr>
+        <w:t>--&gt;</w:t>
       </w:r>
     </w:p>
     <w:p>
@@ -6834,21 +6594,49 @@
         <w:rPr>
           <w:rFonts w:hint="default"/>
         </w:rPr>
-        <w:t xml:space="preserve">    &lt;input type="text" name="tag" id="form-tag" required&gt;&lt;br&gt;       &lt;!-- 必須項目 --&gt;</w:t>
-      </w:r>
-    </w:p>
-    <w:p>
-      <w:pPr>
-        <w:pStyle w:val="10"/>
-        <w:rPr>
-          <w:rFonts w:hint="default"/>
-        </w:rPr>
-      </w:pPr>
-      <w:r>
-        <w:rPr>
-          <w:rFonts w:hint="default"/>
-        </w:rPr>
-        <w:t xml:space="preserve">                                                            &lt;!-- 日時はdate関数で取得してテキストに --&gt;</w:t>
+        <w:t xml:space="preserve">    &lt;input type="text" name="tag" id="form-tag" required&gt;&lt;br&gt;       &lt;!-- </w:t>
+      </w:r>
+      <w:r>
+        <w:rPr>
+          <w:rFonts w:hint="default"/>
+          <w:sz w:val="18"/>
+          <w:szCs w:val="21"/>
+        </w:rPr>
+        <w:t>必須項目 -</w:t>
+      </w:r>
+      <w:r>
+        <w:rPr>
+          <w:rFonts w:hint="default"/>
+        </w:rPr>
+        <w:t>-&gt;</w:t>
+      </w:r>
+    </w:p>
+    <w:p>
+      <w:pPr>
+        <w:pStyle w:val="10"/>
+        <w:rPr>
+          <w:rFonts w:hint="default"/>
+        </w:rPr>
+      </w:pPr>
+      <w:r>
+        <w:rPr>
+          <w:rFonts w:hint="default"/>
+        </w:rPr>
+        <w:t xml:space="preserve">                                                            &lt;!-- </w:t>
+      </w:r>
+      <w:r>
+        <w:rPr>
+          <w:rFonts w:hint="default"/>
+          <w:sz w:val="18"/>
+          <w:szCs w:val="21"/>
+        </w:rPr>
+        <w:t xml:space="preserve">日時はdate関数で取得してテキストに </w:t>
+      </w:r>
+      <w:r>
+        <w:rPr>
+          <w:rFonts w:hint="default"/>
+        </w:rPr>
+        <w:t>--&gt;</w:t>
       </w:r>
     </w:p>
     <w:p>
@@ -6923,7 +6711,21 @@
         <w:rPr>
           <w:rFonts w:hint="default"/>
         </w:rPr>
-        <w:t>&lt;a href="manageBlog.php" id="form-cancel"&gt;                &lt;!-- 入力作業の取消ボタン --&gt;</w:t>
+        <w:t xml:space="preserve">&lt;a href="manageBlog.php" id="form-cancel"&gt;                &lt;!-- </w:t>
+      </w:r>
+      <w:r>
+        <w:rPr>
+          <w:rFonts w:hint="default"/>
+          <w:sz w:val="18"/>
+          <w:szCs w:val="21"/>
+        </w:rPr>
+        <w:t>入力作業の取消ボタン</w:t>
+      </w:r>
+      <w:r>
+        <w:rPr>
+          <w:rFonts w:hint="default"/>
+        </w:rPr>
+        <w:t xml:space="preserve"> --&gt;</w:t>
       </w:r>
     </w:p>
     <w:p>
@@ -6974,7 +6776,21 @@
         <w:rPr>
           <w:rFonts w:hint="default"/>
         </w:rPr>
-        <w:t>&lt;?php require_once('footer.php'); ?&gt;                                   &lt;!-- フッター部の読み込み --&gt;</w:t>
+        <w:t xml:space="preserve">&lt;?php require_once('footer.php'); ?&gt;                                   &lt;!-- </w:t>
+      </w:r>
+      <w:r>
+        <w:rPr>
+          <w:rFonts w:hint="default"/>
+          <w:sz w:val="18"/>
+          <w:szCs w:val="21"/>
+        </w:rPr>
+        <w:t xml:space="preserve">フッター部の読み込み </w:t>
+      </w:r>
+      <w:r>
+        <w:rPr>
+          <w:rFonts w:hint="default"/>
+        </w:rPr>
+        <w:t>--&gt;</w:t>
       </w:r>
     </w:p>
     <w:p>
@@ -8745,9 +8561,6 @@
           <w:ilvl w:val="0"/>
           <w:numId w:val="1"/>
         </w:numPr>
-        <w:tabs>
-          <w:tab w:val="left" w:pos="425"/>
-        </w:tabs>
         <w:ind w:left="425" w:leftChars="0" w:hanging="425" w:firstLineChars="0"/>
         <w:rPr>
           <w:rFonts w:hint="default"/>
@@ -9145,9 +8958,6 @@
           <w:ilvl w:val="0"/>
           <w:numId w:val="1"/>
         </w:numPr>
-        <w:tabs>
-          <w:tab w:val="left" w:pos="425"/>
-        </w:tabs>
         <w:ind w:left="425" w:leftChars="0" w:hanging="425" w:firstLineChars="0"/>
         <w:rPr>
           <w:rFonts w:hint="default"/>
@@ -11590,9 +11400,6 @@
           <w:ilvl w:val="0"/>
           <w:numId w:val="1"/>
         </w:numPr>
-        <w:tabs>
-          <w:tab w:val="left" w:pos="425"/>
-        </w:tabs>
         <w:ind w:left="425" w:leftChars="0" w:hanging="425" w:firstLineChars="0"/>
         <w:rPr>
           <w:rFonts w:hint="default"/>
@@ -12056,9 +11863,6 @@
           <w:ilvl w:val="0"/>
           <w:numId w:val="1"/>
         </w:numPr>
-        <w:tabs>
-          <w:tab w:val="left" w:pos="425"/>
-        </w:tabs>
         <w:ind w:left="425" w:leftChars="0" w:hanging="425" w:firstLineChars="0"/>
         <w:rPr>
           <w:rFonts w:hint="eastAsia"/>
@@ -13351,9 +13155,6 @@
           <w:ilvl w:val="0"/>
           <w:numId w:val="1"/>
         </w:numPr>
-        <w:tabs>
-          <w:tab w:val="left" w:pos="425"/>
-        </w:tabs>
         <w:ind w:left="425" w:leftChars="0" w:hanging="425" w:firstLineChars="0"/>
         <w:rPr>
           <w:rFonts w:hint="default"/>
@@ -13857,9 +13658,6 @@
           <w:ilvl w:val="0"/>
           <w:numId w:val="0"/>
         </w:numPr>
-        <w:tabs>
-          <w:tab w:val="clear" w:pos="425"/>
-        </w:tabs>
         <w:ind w:leftChars="0"/>
         <w:jc w:val="both"/>
         <w:rPr>
@@ -14877,9 +14675,6 @@
           <w:ilvl w:val="0"/>
           <w:numId w:val="1"/>
         </w:numPr>
-        <w:tabs>
-          <w:tab w:val="left" w:pos="425"/>
-        </w:tabs>
         <w:ind w:left="425" w:leftChars="0" w:hanging="425" w:firstLineChars="0"/>
         <w:rPr>
           <w:rFonts w:hint="eastAsia"/>
@@ -16075,11 +15870,11 @@
 
 <file path=word/numbering.xml><?xml version="1.0" encoding="utf-8"?>
 <w:numbering xmlns:wpc="http://schemas.microsoft.com/office/word/2010/wordprocessingCanvas" xmlns:mc="http://schemas.openxmlformats.org/markup-compatibility/2006" xmlns:o="urn:schemas-microsoft-com:office:office" xmlns:r="http://schemas.openxmlformats.org/officeDocument/2006/relationships" xmlns:m="http://schemas.openxmlformats.org/officeDocument/2006/math" xmlns:v="urn:schemas-microsoft-com:vml" xmlns:wp14="http://schemas.microsoft.com/office/word/2010/wordprocessingDrawing" xmlns:wp="http://schemas.openxmlformats.org/drawingml/2006/wordprocessingDrawing" xmlns:w10="urn:schemas-microsoft-com:office:word" xmlns:w="http://schemas.openxmlformats.org/wordprocessingml/2006/main" xmlns:w14="http://schemas.microsoft.com/office/word/2010/wordml" xmlns:wpg="http://schemas.microsoft.com/office/word/2010/wordprocessingGroup" xmlns:wpi="http://schemas.microsoft.com/office/word/2010/wordprocessingInk" xmlns:wne="http://schemas.microsoft.com/office/word/2006/wordml" xmlns:wps="http://schemas.microsoft.com/office/word/2010/wordprocessingShape" mc:Ignorable="w14 wp14">
-  <w:abstractNum w:abstractNumId="1521940914">
+  <w:abstractNum w:abstractNumId="0">
     <w:nsid w:val="5AB6F9B2"/>
     <w:multiLevelType w:val="multilevel"/>
     <w:tmpl w:val="5AB6F9B2"/>
-    <w:lvl w:ilvl="0" w:tentative="1">
+    <w:lvl w:ilvl="0" w:tentative="0">
       <w:start w:val="1"/>
       <w:numFmt w:val="decimal"/>
       <w:lvlText w:val="%1."/>
@@ -16094,7 +15889,7 @@
         <w:rFonts w:hint="default"/>
       </w:rPr>
     </w:lvl>
-    <w:lvl w:ilvl="1" w:tentative="1">
+    <w:lvl w:ilvl="1" w:tentative="0">
       <w:start w:val="1"/>
       <w:numFmt w:val="decimal"/>
       <w:lvlText w:val="%1.%2."/>
@@ -16109,7 +15904,7 @@
         <w:rFonts w:hint="default"/>
       </w:rPr>
     </w:lvl>
-    <w:lvl w:ilvl="2" w:tentative="1">
+    <w:lvl w:ilvl="2" w:tentative="0">
       <w:start w:val="1"/>
       <w:numFmt w:val="decimal"/>
       <w:lvlText w:val="%1.%2.%3."/>
@@ -16124,7 +15919,7 @@
         <w:rFonts w:hint="default"/>
       </w:rPr>
     </w:lvl>
-    <w:lvl w:ilvl="3" w:tentative="1">
+    <w:lvl w:ilvl="3" w:tentative="0">
       <w:start w:val="1"/>
       <w:numFmt w:val="decimal"/>
       <w:lvlText w:val="%1.%2.%3.%4."/>
@@ -16139,7 +15934,7 @@
         <w:rFonts w:hint="default"/>
       </w:rPr>
     </w:lvl>
-    <w:lvl w:ilvl="4" w:tentative="1">
+    <w:lvl w:ilvl="4" w:tentative="0">
       <w:start w:val="1"/>
       <w:numFmt w:val="decimal"/>
       <w:lvlText w:val="%1.%2.%3.%4.%5."/>
@@ -16154,7 +15949,7 @@
         <w:rFonts w:hint="default"/>
       </w:rPr>
     </w:lvl>
-    <w:lvl w:ilvl="5" w:tentative="1">
+    <w:lvl w:ilvl="5" w:tentative="0">
       <w:start w:val="1"/>
       <w:numFmt w:val="decimal"/>
       <w:lvlText w:val="%1.%2.%3.%4.%5.%6."/>
@@ -16169,7 +15964,7 @@
         <w:rFonts w:hint="default"/>
       </w:rPr>
     </w:lvl>
-    <w:lvl w:ilvl="6" w:tentative="1">
+    <w:lvl w:ilvl="6" w:tentative="0">
       <w:start w:val="1"/>
       <w:numFmt w:val="decimal"/>
       <w:lvlText w:val="%1.%2.%3.%4.%5.%6.%7."/>
@@ -16184,7 +15979,7 @@
         <w:rFonts w:hint="default"/>
       </w:rPr>
     </w:lvl>
-    <w:lvl w:ilvl="7" w:tentative="1">
+    <w:lvl w:ilvl="7" w:tentative="0">
       <w:start w:val="1"/>
       <w:numFmt w:val="decimal"/>
       <w:lvlText w:val="%1.%2.%3.%4.%5.%6.%7.%8."/>
@@ -16199,7 +15994,7 @@
         <w:rFonts w:hint="default"/>
       </w:rPr>
     </w:lvl>
-    <w:lvl w:ilvl="8" w:tentative="1">
+    <w:lvl w:ilvl="8" w:tentative="0">
       <w:start w:val="1"/>
       <w:numFmt w:val="decimal"/>
       <w:lvlText w:val="%1.%2.%3.%4.%5.%6.%7.%8.%9."/>
@@ -16216,7 +16011,7 @@
     </w:lvl>
   </w:abstractNum>
   <w:num w:numId="1">
-    <w:abstractNumId w:val="1521940914"/>
+    <w:abstractNumId w:val="0"/>
   </w:num>
 </w:numbering>
 </file>
@@ -16666,7 +16461,7 @@
   <a:themeElements>
     <a:clrScheme name="Office">
       <a:dk1>
-        <a:sysClr val="windowText" lastClr="4C4C4C"/>
+        <a:sysClr val="windowText" lastClr="000000"/>
       </a:dk1>
       <a:lt1>
         <a:sysClr val="window" lastClr="FFFFFF"/>
@@ -16942,7 +16737,6 @@
     </a:fmtScheme>
   </a:themeElements>
   <a:objectDefaults/>
-  <a:extraClrSchemeLst/>
 </a:theme>
 </file>
 

</xml_diff>